<commit_message>
Fix first page footer
</commit_message>
<xml_diff>
--- a/arches_her/docx/Pre-App Recommend Condition Letter.docx
+++ b/arches_her/docx/Pre-App Recommend Condition Letter.docx
@@ -91,6 +91,12 @@
       <w:pPr>
         <w:spacing w:after="0" w:line="240" w:lineRule="auto"/>
         <w:sectPr>
+          <w:headerReference w:type="even" r:id="rId12"/>
+          <w:headerReference w:type="default" r:id="rId13"/>
+          <w:footerReference w:type="even" r:id="rId14"/>
+          <w:footerReference w:type="default" r:id="rId15"/>
+          <w:headerReference w:type="first" r:id="rId16"/>
+          <w:footerReference w:type="first" r:id="rId17"/>
           <w:pgSz w:w="11906" w:h="16838"/>
           <w:pgMar w:top="1440" w:right="1440" w:bottom="1440" w:left="1440" w:header="708" w:footer="708" w:gutter="0"/>
           <w:cols w:space="720"/>
@@ -545,17 +551,14 @@
         <w:spacing w:after="0" w:line="240" w:lineRule="auto"/>
       </w:pPr>
       <w:r>
+        <w:lastRenderedPageBreak/>
         <w:t xml:space="preserve">NPPF Section 16 and the London Plan (2021 Policy HC1) recognise the positive contribution of heritage assets of all kinds and make the conservation of archaeological interest a material planning consideration.  NPPF paragraph </w:t>
       </w:r>
       <w:r>
         <w:t>200</w:t>
       </w:r>
       <w:r>
-        <w:t xml:space="preserve"> says applicants should provide an </w:t>
-      </w:r>
-      <w:r>
-        <w:lastRenderedPageBreak/>
-        <w:t xml:space="preserve">archaeological assessment if their development could affect a heritage asset of archaeological interest.  </w:t>
+        <w:t xml:space="preserve"> says applicants should provide an archaeological assessment if their development could affect a heritage asset of archaeological interest.  </w:t>
       </w:r>
     </w:p>
     <w:p>
@@ -713,15 +716,7 @@
         <w:spacing w:after="0" w:line="240" w:lineRule="auto"/>
       </w:pPr>
       <w:r>
-        <w:t xml:space="preserve">This Initial Pre-application advice relates solely to archaeological considerations, is provided without prejudice to the local authority’s decision-making </w:t>
-      </w:r>
-      <w:proofErr w:type="gramStart"/>
-      <w:r>
-        <w:t>role, and</w:t>
-      </w:r>
-      <w:proofErr w:type="gramEnd"/>
-      <w:r>
-        <w:t xml:space="preserve"> may be shared with the local authority on whose behalf it is given.  You should also consult Historic England’s Development Advice team on statutory matters.</w:t>
+        <w:t>This Initial Pre-application advice relates solely to archaeological considerations, is provided without prejudice to the local authority’s decision-making role, and may be shared with the local authority on whose behalf it is given.  You should also consult Historic England’s Development Advice team on statutory matters.</w:t>
       </w:r>
     </w:p>
     <w:p>
@@ -827,20 +822,11 @@
         <w:spacing w:after="0" w:line="240" w:lineRule="auto"/>
       </w:pPr>
       <w:r>
-        <w:lastRenderedPageBreak/>
-        <w:t xml:space="preserve">London and </w:t>
-      </w:r>
-      <w:proofErr w:type="gramStart"/>
-      <w:r>
-        <w:t>South East</w:t>
-      </w:r>
-      <w:proofErr w:type="gramEnd"/>
-      <w:r>
-        <w:t xml:space="preserve"> Region</w:t>
+        <w:t>London and South East Region</w:t>
       </w:r>
     </w:p>
     <w:sectPr>
-      <w:footerReference w:type="default" r:id="rId12"/>
+      <w:footerReference w:type="default" r:id="rId18"/>
       <w:type w:val="continuous"/>
       <w:pgSz w:w="11906" w:h="16838"/>
       <w:pgMar w:top="1440" w:right="1440" w:bottom="1440" w:left="1440" w:header="708" w:footer="708" w:gutter="0"/>
@@ -877,6 +863,347 @@
 </file>
 
 <file path=word/footer1.xml><?xml version="1.0" encoding="utf-8"?>
+<w:ftr xmlns:wpc="http://schemas.microsoft.com/office/word/2010/wordprocessingCanvas" xmlns:cx="http://schemas.microsoft.com/office/drawing/2014/chartex" xmlns:cx1="http://schemas.microsoft.com/office/drawing/2015/9/8/chartex" xmlns:cx2="http://schemas.microsoft.com/office/drawing/2015/10/21/chartex" xmlns:cx3="http://schemas.microsoft.com/office/drawing/2016/5/9/chartex" xmlns:cx4="http://schemas.microsoft.com/office/drawing/2016/5/10/chartex" xmlns:cx5="http://schemas.microsoft.com/office/drawing/2016/5/11/chartex" xmlns:cx6="http://schemas.microsoft.com/office/drawing/2016/5/12/chartex" xmlns:cx7="http://schemas.microsoft.com/office/drawing/2016/5/13/chartex" xmlns:cx8="http://schemas.microsoft.com/office/drawing/2016/5/14/chartex" xmlns:mc="http://schemas.openxmlformats.org/markup-compatibility/2006" xmlns:aink="http://schemas.microsoft.com/office/drawing/2016/ink" xmlns:am3d="http://schemas.microsoft.com/office/drawing/2017/model3d" xmlns:o="urn:schemas-microsoft-com:office:office" xmlns:oel="http://schemas.microsoft.com/office/2019/extlst" xmlns:r="http://schemas.openxmlformats.org/officeDocument/2006/relationships" xmlns:m="http://schemas.openxmlformats.org/officeDocument/2006/math" xmlns:v="urn:schemas-microsoft-com:vml" xmlns:wp14="http://schemas.microsoft.com/office/word/2010/wordprocessingDrawing" xmlns:wp="http://schemas.openxmlformats.org/drawingml/2006/wordprocessingDrawing" xmlns:w10="urn:schemas-microsoft-com:office:word" xmlns:w="http://schemas.openxmlformats.org/wordprocessingml/2006/main" xmlns:w14="http://schemas.microsoft.com/office/word/2010/wordml" xmlns:w15="http://schemas.microsoft.com/office/word/2012/wordml" xmlns:w16cex="http://schemas.microsoft.com/office/word/2018/wordml/cex" xmlns:w16cid="http://schemas.microsoft.com/office/word/2016/wordml/cid" xmlns:w16="http://schemas.microsoft.com/office/word/2018/wordml" xmlns:w16sdtdh="http://schemas.microsoft.com/office/word/2020/wordml/sdtdatahash" xmlns:w16se="http://schemas.microsoft.com/office/word/2015/wordml/symex" xmlns:wpg="http://schemas.microsoft.com/office/word/2010/wordprocessingGroup" xmlns:wpi="http://schemas.microsoft.com/office/word/2010/wordprocessingInk" xmlns:wne="http://schemas.microsoft.com/office/word/2006/wordml" xmlns:wps="http://schemas.microsoft.com/office/word/2010/wordprocessingShape" mc:Ignorable="w14 w15 w16se w16cid w16 w16cex w16sdtdh wp14">
+  <w:p>
+    <w:pPr>
+      <w:pStyle w:val="Footer"/>
+    </w:pPr>
+  </w:p>
+</w:ftr>
+</file>
+
+<file path=word/footer2.xml><?xml version="1.0" encoding="utf-8"?>
+<w:ftr xmlns:wpc="http://schemas.microsoft.com/office/word/2010/wordprocessingCanvas" xmlns:cx="http://schemas.microsoft.com/office/drawing/2014/chartex" xmlns:cx1="http://schemas.microsoft.com/office/drawing/2015/9/8/chartex" xmlns:cx2="http://schemas.microsoft.com/office/drawing/2015/10/21/chartex" xmlns:cx3="http://schemas.microsoft.com/office/drawing/2016/5/9/chartex" xmlns:cx4="http://schemas.microsoft.com/office/drawing/2016/5/10/chartex" xmlns:cx5="http://schemas.microsoft.com/office/drawing/2016/5/11/chartex" xmlns:cx6="http://schemas.microsoft.com/office/drawing/2016/5/12/chartex" xmlns:cx7="http://schemas.microsoft.com/office/drawing/2016/5/13/chartex" xmlns:cx8="http://schemas.microsoft.com/office/drawing/2016/5/14/chartex" xmlns:mc="http://schemas.openxmlformats.org/markup-compatibility/2006" xmlns:aink="http://schemas.microsoft.com/office/drawing/2016/ink" xmlns:am3d="http://schemas.microsoft.com/office/drawing/2017/model3d" xmlns:o="urn:schemas-microsoft-com:office:office" xmlns:oel="http://schemas.microsoft.com/office/2019/extlst" xmlns:r="http://schemas.openxmlformats.org/officeDocument/2006/relationships" xmlns:m="http://schemas.openxmlformats.org/officeDocument/2006/math" xmlns:v="urn:schemas-microsoft-com:vml" xmlns:wp14="http://schemas.microsoft.com/office/word/2010/wordprocessingDrawing" xmlns:wp="http://schemas.openxmlformats.org/drawingml/2006/wordprocessingDrawing" xmlns:w10="urn:schemas-microsoft-com:office:word" xmlns:w="http://schemas.openxmlformats.org/wordprocessingml/2006/main" xmlns:w14="http://schemas.microsoft.com/office/word/2010/wordml" xmlns:w15="http://schemas.microsoft.com/office/word/2012/wordml" xmlns:w16cex="http://schemas.microsoft.com/office/word/2018/wordml/cex" xmlns:w16cid="http://schemas.microsoft.com/office/word/2016/wordml/cid" xmlns:w16="http://schemas.microsoft.com/office/word/2018/wordml" xmlns:w16sdtdh="http://schemas.microsoft.com/office/word/2020/wordml/sdtdatahash" xmlns:w16se="http://schemas.microsoft.com/office/word/2015/wordml/symex" xmlns:wpg="http://schemas.microsoft.com/office/word/2010/wordprocessingGroup" xmlns:wpi="http://schemas.microsoft.com/office/word/2010/wordprocessingInk" xmlns:wne="http://schemas.microsoft.com/office/word/2006/wordml" xmlns:wps="http://schemas.microsoft.com/office/word/2010/wordprocessingShape" mc:Ignorable="w14 w15 w16se w16cid w16 w16cex w16sdtdh wp14">
+  <w:tbl>
+    <w:tblPr>
+      <w:tblW w:w="10438" w:type="dxa"/>
+      <w:jc w:val="center"/>
+      <w:tblBorders>
+        <w:insideH w:val="single" w:sz="4" w:space="0" w:color="auto"/>
+      </w:tblBorders>
+      <w:tblLook w:val="01E0" w:firstRow="1" w:lastRow="1" w:firstColumn="1" w:lastColumn="1" w:noHBand="0" w:noVBand="0"/>
+    </w:tblPr>
+    <w:tblGrid>
+      <w:gridCol w:w="1515"/>
+      <w:gridCol w:w="7253"/>
+      <w:gridCol w:w="1670"/>
+    </w:tblGrid>
+    <w:tr>
+      <w:trPr>
+        <w:trHeight w:val="68"/>
+        <w:jc w:val="center"/>
+      </w:trPr>
+      <w:tc>
+        <w:tcPr>
+          <w:tcW w:w="1515" w:type="dxa"/>
+        </w:tcPr>
+        <w:p>
+          <w:pPr>
+            <w:tabs>
+              <w:tab w:val="center" w:pos="4153"/>
+              <w:tab w:val="right" w:pos="8306"/>
+            </w:tabs>
+            <w:rPr>
+              <w:sz w:val="21"/>
+            </w:rPr>
+          </w:pPr>
+          <w:r>
+            <w:rPr>
+              <w:noProof/>
+              <w:sz w:val="21"/>
+              <w:lang w:eastAsia="en-GB"/>
+            </w:rPr>
+            <w:drawing>
+              <wp:inline distT="0" distB="0" distL="0" distR="0" wp14:anchorId="06C0B51D" wp14:editId="29F0C200">
+                <wp:extent cx="561975" cy="466725"/>
+                <wp:effectExtent l="0" t="0" r="9525" b="9525"/>
+                <wp:docPr id="1" name="Picture 1"/>
+                <wp:cNvGraphicFramePr>
+                  <a:graphicFrameLocks xmlns:a="http://schemas.openxmlformats.org/drawingml/2006/main" noChangeAspect="1"/>
+                </wp:cNvGraphicFramePr>
+                <a:graphic xmlns:a="http://schemas.openxmlformats.org/drawingml/2006/main">
+                  <a:graphicData uri="http://schemas.openxmlformats.org/drawingml/2006/picture">
+                    <pic:pic xmlns:pic="http://schemas.openxmlformats.org/drawingml/2006/picture">
+                      <pic:nvPicPr>
+                        <pic:cNvPr id="0" name="Picture 1"/>
+                        <pic:cNvPicPr>
+                          <a:picLocks noChangeAspect="1" noChangeArrowheads="1"/>
+                        </pic:cNvPicPr>
+                      </pic:nvPicPr>
+                      <pic:blipFill>
+                        <a:blip r:embed="rId1">
+                          <a:extLst>
+                            <a:ext uri="{28A0092B-C50C-407E-A947-70E740481C1C}">
+                              <a14:useLocalDpi xmlns:a14="http://schemas.microsoft.com/office/drawing/2010/main" val="0"/>
+                            </a:ext>
+                          </a:extLst>
+                        </a:blip>
+                        <a:srcRect/>
+                        <a:stretch>
+                          <a:fillRect/>
+                        </a:stretch>
+                      </pic:blipFill>
+                      <pic:spPr bwMode="auto">
+                        <a:xfrm>
+                          <a:off x="0" y="0"/>
+                          <a:ext cx="561975" cy="466725"/>
+                        </a:xfrm>
+                        <a:prstGeom prst="rect">
+                          <a:avLst/>
+                        </a:prstGeom>
+                        <a:noFill/>
+                        <a:ln>
+                          <a:noFill/>
+                        </a:ln>
+                      </pic:spPr>
+                    </pic:pic>
+                  </a:graphicData>
+                </a:graphic>
+              </wp:inline>
+            </w:drawing>
+          </w:r>
+        </w:p>
+      </w:tc>
+      <w:tc>
+        <w:tcPr>
+          <w:tcW w:w="7253" w:type="dxa"/>
+        </w:tcPr>
+        <w:p>
+          <w:pPr>
+            <w:spacing w:after="40"/>
+            <w:jc w:val="center"/>
+            <w:rPr>
+              <w:rFonts w:eastAsia="Calibri"/>
+              <w:spacing w:val="5"/>
+              <w:sz w:val="16"/>
+            </w:rPr>
+          </w:pPr>
+          <w:r>
+            <w:rPr>
+              <w:rFonts w:eastAsia="Calibri"/>
+              <w:spacing w:val="5"/>
+              <w:sz w:val="16"/>
+            </w:rPr>
+            <w:t xml:space="preserve">Historic England, </w:t>
+          </w:r>
+          <w:r>
+            <w:rPr>
+              <w:rFonts w:eastAsia="Calibri"/>
+              <w:spacing w:val="5"/>
+              <w:sz w:val="16"/>
+            </w:rPr>
+            <w:t>4</w:t>
+          </w:r>
+          <w:r>
+            <w:rPr>
+              <w:rFonts w:eastAsia="Calibri"/>
+              <w:spacing w:val="5"/>
+              <w:sz w:val="16"/>
+              <w:vertAlign w:val="superscript"/>
+            </w:rPr>
+            <w:t>th</w:t>
+          </w:r>
+          <w:r>
+            <w:rPr>
+              <w:rFonts w:eastAsia="Calibri"/>
+              <w:spacing w:val="5"/>
+              <w:sz w:val="16"/>
+            </w:rPr>
+            <w:t xml:space="preserve"> Floor, Cannon Bridge House</w:t>
+          </w:r>
+          <w:r>
+            <w:rPr>
+              <w:rFonts w:eastAsia="Calibri"/>
+              <w:spacing w:val="5"/>
+              <w:sz w:val="16"/>
+            </w:rPr>
+            <w:t xml:space="preserve">, </w:t>
+          </w:r>
+          <w:r>
+            <w:rPr>
+              <w:rFonts w:eastAsia="Calibri"/>
+              <w:spacing w:val="5"/>
+              <w:sz w:val="16"/>
+            </w:rPr>
+            <w:t xml:space="preserve">25 Dowgate Hill, </w:t>
+          </w:r>
+          <w:r>
+            <w:rPr>
+              <w:rFonts w:eastAsia="Calibri"/>
+              <w:spacing w:val="5"/>
+              <w:sz w:val="16"/>
+            </w:rPr>
+            <w:t>London EC</w:t>
+          </w:r>
+          <w:r>
+            <w:rPr>
+              <w:rFonts w:eastAsia="Calibri"/>
+              <w:spacing w:val="5"/>
+              <w:sz w:val="16"/>
+            </w:rPr>
+            <w:t>4R</w:t>
+          </w:r>
+          <w:r>
+            <w:rPr>
+              <w:rFonts w:eastAsia="Calibri"/>
+              <w:spacing w:val="5"/>
+              <w:sz w:val="16"/>
+            </w:rPr>
+            <w:t xml:space="preserve"> 2</w:t>
+          </w:r>
+          <w:r>
+            <w:rPr>
+              <w:rFonts w:eastAsia="Calibri"/>
+              <w:spacing w:val="5"/>
+              <w:sz w:val="16"/>
+            </w:rPr>
+            <w:t>YA</w:t>
+          </w:r>
+        </w:p>
+        <w:p>
+          <w:pPr>
+            <w:spacing w:after="40"/>
+            <w:jc w:val="center"/>
+            <w:rPr>
+              <w:rFonts w:eastAsia="Calibri"/>
+              <w:spacing w:val="5"/>
+              <w:sz w:val="16"/>
+            </w:rPr>
+          </w:pPr>
+          <w:r>
+            <w:rPr>
+              <w:rFonts w:eastAsia="Calibri"/>
+              <w:spacing w:val="5"/>
+              <w:sz w:val="16"/>
+            </w:rPr>
+            <w:t>Telephone 020 7973 3700  Facsimile 020 7973 3001</w:t>
+          </w:r>
+        </w:p>
+        <w:p>
+          <w:pPr>
+            <w:tabs>
+              <w:tab w:val="left" w:pos="1740"/>
+              <w:tab w:val="center" w:pos="3518"/>
+            </w:tabs>
+            <w:spacing w:after="40"/>
+            <w:jc w:val="center"/>
+            <w:rPr>
+              <w:rFonts w:eastAsia="Calibri"/>
+              <w:spacing w:val="5"/>
+              <w:sz w:val="16"/>
+              <w:szCs w:val="16"/>
+            </w:rPr>
+          </w:pPr>
+          <w:r>
+            <w:rPr>
+              <w:rFonts w:eastAsia="Calibri"/>
+              <w:spacing w:val="5"/>
+              <w:sz w:val="16"/>
+              <w:szCs w:val="16"/>
+            </w:rPr>
+            <w:t>HistoricEngland.org.uk</w:t>
+          </w:r>
+        </w:p>
+        <w:p>
+          <w:pPr>
+            <w:spacing w:after="40"/>
+            <w:jc w:val="center"/>
+            <w:rPr>
+              <w:rFonts w:eastAsia="Calibri"/>
+              <w:snapToGrid w:val="0"/>
+              <w:spacing w:val="5"/>
+              <w:sz w:val="16"/>
+              <w:szCs w:val="16"/>
+            </w:rPr>
+          </w:pPr>
+          <w:r>
+            <w:rPr>
+              <w:rFonts w:eastAsia="Calibri"/>
+              <w:snapToGrid w:val="0"/>
+              <w:spacing w:val="5"/>
+              <w:sz w:val="16"/>
+              <w:szCs w:val="16"/>
+            </w:rPr>
+            <w:t>Please note that Historic England operates an access to information policy.</w:t>
+          </w:r>
+        </w:p>
+        <w:p>
+          <w:pPr>
+            <w:spacing w:after="40"/>
+            <w:jc w:val="center"/>
+            <w:rPr>
+              <w:rFonts w:eastAsia="Calibri"/>
+              <w:i/>
+              <w:spacing w:val="5"/>
+              <w:sz w:val="16"/>
+            </w:rPr>
+          </w:pPr>
+          <w:r>
+            <w:rPr>
+              <w:rFonts w:eastAsia="Calibri"/>
+              <w:snapToGrid w:val="0"/>
+              <w:spacing w:val="5"/>
+              <w:sz w:val="16"/>
+              <w:szCs w:val="16"/>
+            </w:rPr>
+            <w:t>Correspondence or information which you send us may therefore become publicly available.</w:t>
+          </w:r>
+        </w:p>
+      </w:tc>
+      <w:tc>
+        <w:tcPr>
+          <w:tcW w:w="1670" w:type="dxa"/>
+        </w:tcPr>
+        <w:p>
+          <w:pPr>
+            <w:tabs>
+              <w:tab w:val="center" w:pos="4153"/>
+              <w:tab w:val="right" w:pos="8306"/>
+            </w:tabs>
+            <w:jc w:val="right"/>
+            <w:rPr>
+              <w:sz w:val="21"/>
+            </w:rPr>
+          </w:pPr>
+        </w:p>
+        <w:p>
+          <w:pPr>
+            <w:tabs>
+              <w:tab w:val="center" w:pos="4153"/>
+              <w:tab w:val="right" w:pos="8306"/>
+            </w:tabs>
+            <w:rPr>
+              <w:sz w:val="21"/>
+            </w:rPr>
+          </w:pPr>
+        </w:p>
+      </w:tc>
+    </w:tr>
+  </w:tbl>
+  <w:p>
+    <w:pPr>
+      <w:pStyle w:val="Footer"/>
+      <w:tabs>
+        <w:tab w:val="clear" w:pos="4513"/>
+        <w:tab w:val="clear" w:pos="9026"/>
+        <w:tab w:val="left" w:pos="3810"/>
+      </w:tabs>
+    </w:pPr>
+  </w:p>
+</w:ftr>
+</file>
+
+<file path=word/footer3.xml><?xml version="1.0" encoding="utf-8"?>
+<w:ftr xmlns:wpc="http://schemas.microsoft.com/office/word/2010/wordprocessingCanvas" xmlns:cx="http://schemas.microsoft.com/office/drawing/2014/chartex" xmlns:cx1="http://schemas.microsoft.com/office/drawing/2015/9/8/chartex" xmlns:cx2="http://schemas.microsoft.com/office/drawing/2015/10/21/chartex" xmlns:cx3="http://schemas.microsoft.com/office/drawing/2016/5/9/chartex" xmlns:cx4="http://schemas.microsoft.com/office/drawing/2016/5/10/chartex" xmlns:cx5="http://schemas.microsoft.com/office/drawing/2016/5/11/chartex" xmlns:cx6="http://schemas.microsoft.com/office/drawing/2016/5/12/chartex" xmlns:cx7="http://schemas.microsoft.com/office/drawing/2016/5/13/chartex" xmlns:cx8="http://schemas.microsoft.com/office/drawing/2016/5/14/chartex" xmlns:mc="http://schemas.openxmlformats.org/markup-compatibility/2006" xmlns:aink="http://schemas.microsoft.com/office/drawing/2016/ink" xmlns:am3d="http://schemas.microsoft.com/office/drawing/2017/model3d" xmlns:o="urn:schemas-microsoft-com:office:office" xmlns:oel="http://schemas.microsoft.com/office/2019/extlst" xmlns:r="http://schemas.openxmlformats.org/officeDocument/2006/relationships" xmlns:m="http://schemas.openxmlformats.org/officeDocument/2006/math" xmlns:v="urn:schemas-microsoft-com:vml" xmlns:wp14="http://schemas.microsoft.com/office/word/2010/wordprocessingDrawing" xmlns:wp="http://schemas.openxmlformats.org/drawingml/2006/wordprocessingDrawing" xmlns:w10="urn:schemas-microsoft-com:office:word" xmlns:w="http://schemas.openxmlformats.org/wordprocessingml/2006/main" xmlns:w14="http://schemas.microsoft.com/office/word/2010/wordml" xmlns:w15="http://schemas.microsoft.com/office/word/2012/wordml" xmlns:w16cex="http://schemas.microsoft.com/office/word/2018/wordml/cex" xmlns:w16cid="http://schemas.microsoft.com/office/word/2016/wordml/cid" xmlns:w16="http://schemas.microsoft.com/office/word/2018/wordml" xmlns:w16sdtdh="http://schemas.microsoft.com/office/word/2020/wordml/sdtdatahash" xmlns:w16se="http://schemas.microsoft.com/office/word/2015/wordml/symex" xmlns:wpg="http://schemas.microsoft.com/office/word/2010/wordprocessingGroup" xmlns:wpi="http://schemas.microsoft.com/office/word/2010/wordprocessingInk" xmlns:wne="http://schemas.microsoft.com/office/word/2006/wordml" xmlns:wps="http://schemas.microsoft.com/office/word/2010/wordprocessingShape" mc:Ignorable="w14 w15 w16se w16cid w16 w16cex w16sdtdh wp14">
+  <w:p>
+    <w:pPr>
+      <w:pStyle w:val="Footer"/>
+    </w:pPr>
+  </w:p>
+</w:ftr>
+</file>
+
+<file path=word/footer4.xml><?xml version="1.0" encoding="utf-8"?>
 <w:ftr xmlns:wpc="http://schemas.microsoft.com/office/word/2010/wordprocessingCanvas" xmlns:cx="http://schemas.microsoft.com/office/drawing/2014/chartex" xmlns:cx1="http://schemas.microsoft.com/office/drawing/2015/9/8/chartex" xmlns:cx2="http://schemas.microsoft.com/office/drawing/2015/10/21/chartex" xmlns:cx3="http://schemas.microsoft.com/office/drawing/2016/5/9/chartex" xmlns:cx4="http://schemas.microsoft.com/office/drawing/2016/5/10/chartex" xmlns:cx5="http://schemas.microsoft.com/office/drawing/2016/5/11/chartex" xmlns:cx6="http://schemas.microsoft.com/office/drawing/2016/5/12/chartex" xmlns:cx7="http://schemas.microsoft.com/office/drawing/2016/5/13/chartex" xmlns:cx8="http://schemas.microsoft.com/office/drawing/2016/5/14/chartex" xmlns:mc="http://schemas.openxmlformats.org/markup-compatibility/2006" xmlns:aink="http://schemas.microsoft.com/office/drawing/2016/ink" xmlns:am3d="http://schemas.microsoft.com/office/drawing/2017/model3d" xmlns:o="urn:schemas-microsoft-com:office:office" xmlns:oel="http://schemas.microsoft.com/office/2019/extlst" xmlns:r="http://schemas.openxmlformats.org/officeDocument/2006/relationships" xmlns:m="http://schemas.openxmlformats.org/officeDocument/2006/math" xmlns:v="urn:schemas-microsoft-com:vml" xmlns:wp14="http://schemas.microsoft.com/office/word/2010/wordprocessingDrawing" xmlns:wp="http://schemas.openxmlformats.org/drawingml/2006/wordprocessingDrawing" xmlns:w10="urn:schemas-microsoft-com:office:word" xmlns:w="http://schemas.openxmlformats.org/wordprocessingml/2006/main" xmlns:w14="http://schemas.microsoft.com/office/word/2010/wordml" xmlns:w15="http://schemas.microsoft.com/office/word/2012/wordml" xmlns:w16cex="http://schemas.microsoft.com/office/word/2018/wordml/cex" xmlns:w16cid="http://schemas.microsoft.com/office/word/2016/wordml/cid" xmlns:w16="http://schemas.microsoft.com/office/word/2018/wordml" xmlns:w16sdtdh="http://schemas.microsoft.com/office/word/2020/wordml/sdtdatahash" xmlns:w16se="http://schemas.microsoft.com/office/word/2015/wordml/symex" xmlns:wpg="http://schemas.microsoft.com/office/word/2010/wordprocessingGroup" xmlns:wpi="http://schemas.microsoft.com/office/word/2010/wordprocessingInk" xmlns:wne="http://schemas.microsoft.com/office/word/2006/wordml" xmlns:wps="http://schemas.microsoft.com/office/word/2010/wordprocessingShape" mc:Ignorable="w14 w15 w16se w16cid w16 w16cex w16sdtdh wp14">
   <w:tbl>
     <w:tblPr>
@@ -1029,25 +1356,7 @@
               <w:spacing w:val="5"/>
               <w:sz w:val="16"/>
             </w:rPr>
-            <w:t xml:space="preserve">25 </w:t>
-          </w:r>
-          <w:proofErr w:type="spellStart"/>
-          <w:r>
-            <w:rPr>
-              <w:rFonts w:eastAsia="Calibri"/>
-              <w:spacing w:val="5"/>
-              <w:sz w:val="16"/>
-            </w:rPr>
-            <w:t>Dowgate</w:t>
-          </w:r>
-          <w:proofErr w:type="spellEnd"/>
-          <w:r>
-            <w:rPr>
-              <w:rFonts w:eastAsia="Calibri"/>
-              <w:spacing w:val="5"/>
-              <w:sz w:val="16"/>
-            </w:rPr>
-            <w:t xml:space="preserve"> Hill, </w:t>
+            <w:t xml:space="preserve">25 Dowgate Hill, </w:t>
           </w:r>
           <w:r>
             <w:rPr>
@@ -1098,25 +1407,7 @@
               <w:spacing w:val="5"/>
               <w:sz w:val="16"/>
             </w:rPr>
-            <w:t xml:space="preserve">Telephone 020 7973 </w:t>
-          </w:r>
-          <w:proofErr w:type="gramStart"/>
-          <w:r>
-            <w:rPr>
-              <w:rFonts w:eastAsia="Calibri"/>
-              <w:spacing w:val="5"/>
-              <w:sz w:val="16"/>
-            </w:rPr>
-            <w:t>3700  Facsimile</w:t>
-          </w:r>
-          <w:proofErr w:type="gramEnd"/>
-          <w:r>
-            <w:rPr>
-              <w:rFonts w:eastAsia="Calibri"/>
-              <w:spacing w:val="5"/>
-              <w:sz w:val="16"/>
-            </w:rPr>
-            <w:t xml:space="preserve"> 020 7973 3001</w:t>
+            <w:t>Telephone 020 7973 3700  Facsimile 020 7973 3001</w:t>
           </w:r>
         </w:p>
         <w:p>
@@ -1251,6 +1542,36 @@
     </w:p>
   </w:footnote>
 </w:footnotes>
+</file>
+
+<file path=word/header1.xml><?xml version="1.0" encoding="utf-8"?>
+<w:hdr xmlns:wpc="http://schemas.microsoft.com/office/word/2010/wordprocessingCanvas" xmlns:cx="http://schemas.microsoft.com/office/drawing/2014/chartex" xmlns:cx1="http://schemas.microsoft.com/office/drawing/2015/9/8/chartex" xmlns:cx2="http://schemas.microsoft.com/office/drawing/2015/10/21/chartex" xmlns:cx3="http://schemas.microsoft.com/office/drawing/2016/5/9/chartex" xmlns:cx4="http://schemas.microsoft.com/office/drawing/2016/5/10/chartex" xmlns:cx5="http://schemas.microsoft.com/office/drawing/2016/5/11/chartex" xmlns:cx6="http://schemas.microsoft.com/office/drawing/2016/5/12/chartex" xmlns:cx7="http://schemas.microsoft.com/office/drawing/2016/5/13/chartex" xmlns:cx8="http://schemas.microsoft.com/office/drawing/2016/5/14/chartex" xmlns:mc="http://schemas.openxmlformats.org/markup-compatibility/2006" xmlns:aink="http://schemas.microsoft.com/office/drawing/2016/ink" xmlns:am3d="http://schemas.microsoft.com/office/drawing/2017/model3d" xmlns:o="urn:schemas-microsoft-com:office:office" xmlns:oel="http://schemas.microsoft.com/office/2019/extlst" xmlns:r="http://schemas.openxmlformats.org/officeDocument/2006/relationships" xmlns:m="http://schemas.openxmlformats.org/officeDocument/2006/math" xmlns:v="urn:schemas-microsoft-com:vml" xmlns:wp14="http://schemas.microsoft.com/office/word/2010/wordprocessingDrawing" xmlns:wp="http://schemas.openxmlformats.org/drawingml/2006/wordprocessingDrawing" xmlns:w10="urn:schemas-microsoft-com:office:word" xmlns:w="http://schemas.openxmlformats.org/wordprocessingml/2006/main" xmlns:w14="http://schemas.microsoft.com/office/word/2010/wordml" xmlns:w15="http://schemas.microsoft.com/office/word/2012/wordml" xmlns:w16cex="http://schemas.microsoft.com/office/word/2018/wordml/cex" xmlns:w16cid="http://schemas.microsoft.com/office/word/2016/wordml/cid" xmlns:w16="http://schemas.microsoft.com/office/word/2018/wordml" xmlns:w16sdtdh="http://schemas.microsoft.com/office/word/2020/wordml/sdtdatahash" xmlns:w16se="http://schemas.microsoft.com/office/word/2015/wordml/symex" xmlns:wpg="http://schemas.microsoft.com/office/word/2010/wordprocessingGroup" xmlns:wpi="http://schemas.microsoft.com/office/word/2010/wordprocessingInk" xmlns:wne="http://schemas.microsoft.com/office/word/2006/wordml" xmlns:wps="http://schemas.microsoft.com/office/word/2010/wordprocessingShape" mc:Ignorable="w14 w15 w16se w16cid w16 w16cex w16sdtdh wp14">
+  <w:p>
+    <w:pPr>
+      <w:pStyle w:val="Header"/>
+    </w:pPr>
+  </w:p>
+</w:hdr>
+</file>
+
+<file path=word/header2.xml><?xml version="1.0" encoding="utf-8"?>
+<w:hdr xmlns:wpc="http://schemas.microsoft.com/office/word/2010/wordprocessingCanvas" xmlns:cx="http://schemas.microsoft.com/office/drawing/2014/chartex" xmlns:cx1="http://schemas.microsoft.com/office/drawing/2015/9/8/chartex" xmlns:cx2="http://schemas.microsoft.com/office/drawing/2015/10/21/chartex" xmlns:cx3="http://schemas.microsoft.com/office/drawing/2016/5/9/chartex" xmlns:cx4="http://schemas.microsoft.com/office/drawing/2016/5/10/chartex" xmlns:cx5="http://schemas.microsoft.com/office/drawing/2016/5/11/chartex" xmlns:cx6="http://schemas.microsoft.com/office/drawing/2016/5/12/chartex" xmlns:cx7="http://schemas.microsoft.com/office/drawing/2016/5/13/chartex" xmlns:cx8="http://schemas.microsoft.com/office/drawing/2016/5/14/chartex" xmlns:mc="http://schemas.openxmlformats.org/markup-compatibility/2006" xmlns:aink="http://schemas.microsoft.com/office/drawing/2016/ink" xmlns:am3d="http://schemas.microsoft.com/office/drawing/2017/model3d" xmlns:o="urn:schemas-microsoft-com:office:office" xmlns:oel="http://schemas.microsoft.com/office/2019/extlst" xmlns:r="http://schemas.openxmlformats.org/officeDocument/2006/relationships" xmlns:m="http://schemas.openxmlformats.org/officeDocument/2006/math" xmlns:v="urn:schemas-microsoft-com:vml" xmlns:wp14="http://schemas.microsoft.com/office/word/2010/wordprocessingDrawing" xmlns:wp="http://schemas.openxmlformats.org/drawingml/2006/wordprocessingDrawing" xmlns:w10="urn:schemas-microsoft-com:office:word" xmlns:w="http://schemas.openxmlformats.org/wordprocessingml/2006/main" xmlns:w14="http://schemas.microsoft.com/office/word/2010/wordml" xmlns:w15="http://schemas.microsoft.com/office/word/2012/wordml" xmlns:w16cex="http://schemas.microsoft.com/office/word/2018/wordml/cex" xmlns:w16cid="http://schemas.microsoft.com/office/word/2016/wordml/cid" xmlns:w16="http://schemas.microsoft.com/office/word/2018/wordml" xmlns:w16sdtdh="http://schemas.microsoft.com/office/word/2020/wordml/sdtdatahash" xmlns:w16se="http://schemas.microsoft.com/office/word/2015/wordml/symex" xmlns:wpg="http://schemas.microsoft.com/office/word/2010/wordprocessingGroup" xmlns:wpi="http://schemas.microsoft.com/office/word/2010/wordprocessingInk" xmlns:wne="http://schemas.microsoft.com/office/word/2006/wordml" xmlns:wps="http://schemas.microsoft.com/office/word/2010/wordprocessingShape" mc:Ignorable="w14 w15 w16se w16cid w16 w16cex w16sdtdh wp14">
+  <w:p>
+    <w:pPr>
+      <w:pStyle w:val="Header"/>
+    </w:pPr>
+  </w:p>
+</w:hdr>
+</file>
+
+<file path=word/header3.xml><?xml version="1.0" encoding="utf-8"?>
+<w:hdr xmlns:wpc="http://schemas.microsoft.com/office/word/2010/wordprocessingCanvas" xmlns:cx="http://schemas.microsoft.com/office/drawing/2014/chartex" xmlns:cx1="http://schemas.microsoft.com/office/drawing/2015/9/8/chartex" xmlns:cx2="http://schemas.microsoft.com/office/drawing/2015/10/21/chartex" xmlns:cx3="http://schemas.microsoft.com/office/drawing/2016/5/9/chartex" xmlns:cx4="http://schemas.microsoft.com/office/drawing/2016/5/10/chartex" xmlns:cx5="http://schemas.microsoft.com/office/drawing/2016/5/11/chartex" xmlns:cx6="http://schemas.microsoft.com/office/drawing/2016/5/12/chartex" xmlns:cx7="http://schemas.microsoft.com/office/drawing/2016/5/13/chartex" xmlns:cx8="http://schemas.microsoft.com/office/drawing/2016/5/14/chartex" xmlns:mc="http://schemas.openxmlformats.org/markup-compatibility/2006" xmlns:aink="http://schemas.microsoft.com/office/drawing/2016/ink" xmlns:am3d="http://schemas.microsoft.com/office/drawing/2017/model3d" xmlns:o="urn:schemas-microsoft-com:office:office" xmlns:oel="http://schemas.microsoft.com/office/2019/extlst" xmlns:r="http://schemas.openxmlformats.org/officeDocument/2006/relationships" xmlns:m="http://schemas.openxmlformats.org/officeDocument/2006/math" xmlns:v="urn:schemas-microsoft-com:vml" xmlns:wp14="http://schemas.microsoft.com/office/word/2010/wordprocessingDrawing" xmlns:wp="http://schemas.openxmlformats.org/drawingml/2006/wordprocessingDrawing" xmlns:w10="urn:schemas-microsoft-com:office:word" xmlns:w="http://schemas.openxmlformats.org/wordprocessingml/2006/main" xmlns:w14="http://schemas.microsoft.com/office/word/2010/wordml" xmlns:w15="http://schemas.microsoft.com/office/word/2012/wordml" xmlns:w16cex="http://schemas.microsoft.com/office/word/2018/wordml/cex" xmlns:w16cid="http://schemas.microsoft.com/office/word/2016/wordml/cid" xmlns:w16="http://schemas.microsoft.com/office/word/2018/wordml" xmlns:w16sdtdh="http://schemas.microsoft.com/office/word/2020/wordml/sdtdatahash" xmlns:w16se="http://schemas.microsoft.com/office/word/2015/wordml/symex" xmlns:wpg="http://schemas.microsoft.com/office/word/2010/wordprocessingGroup" xmlns:wpi="http://schemas.microsoft.com/office/word/2010/wordprocessingInk" xmlns:wne="http://schemas.microsoft.com/office/word/2006/wordml" xmlns:wps="http://schemas.microsoft.com/office/word/2010/wordprocessingShape" mc:Ignorable="w14 w15 w16se w16cid w16 w16cex w16sdtdh wp14">
+  <w:p>
+    <w:pPr>
+      <w:pStyle w:val="Header"/>
+    </w:pPr>
+  </w:p>
+</w:hdr>
 </file>
 
 <file path=word/numbering.xml><?xml version="1.0" encoding="utf-8"?>
@@ -1748,7 +2069,7 @@
   <w:style w:type="paragraph" w:default="1" w:styleId="Normal">
     <w:name w:val="Normal"/>
     <w:qFormat/>
-    <w:rsid w:val="00C227ED"/>
+    <w:rsid w:val="00E931C3"/>
     <w:rPr>
       <w:rFonts w:ascii="Source Sans Pro Light" w:eastAsia="Source Sans Pro" w:hAnsi="Source Sans Pro Light" w:cs="Source Sans Pro"/>
       <w:sz w:val="24"/>
@@ -2282,6 +2603,10 @@
 </file>
 
 <file path=customXml/item1.xml><?xml version="1.0" encoding="utf-8"?>
+<b:Sources xmlns:b="http://schemas.openxmlformats.org/officeDocument/2006/bibliography" xmlns="http://schemas.openxmlformats.org/officeDocument/2006/bibliography" SelectedStyle="/APASixthEditionOfficeOnline.xsl" StyleName="APA" Version="6"/>
+</file>
+
+<file path=customXml/item2.xml><?xml version="1.0" encoding="utf-8"?>
 <ct:contentTypeSchema xmlns:ct="http://schemas.microsoft.com/office/2006/metadata/contentType" xmlns:ma="http://schemas.microsoft.com/office/2006/metadata/properties/metaAttributes" ct:_="" ma:_="" ma:contentTypeName="Document" ma:contentTypeID="0x010100B414C6717266E74190F05281F89E6026" ma:contentTypeVersion="12" ma:contentTypeDescription="Create a new document." ma:contentTypeScope="" ma:versionID="9c5a627168d06f595f33ca24f35aedd4">
   <xsd:schema xmlns:xsd="http://www.w3.org/2001/XMLSchema" xmlns:xs="http://www.w3.org/2001/XMLSchema" xmlns:p="http://schemas.microsoft.com/office/2006/metadata/properties" xmlns:ns2="06cfe00f-839a-4df9-b5c7-4ebac7d0c360" xmlns:ns3="610ec4a7-94b8-4d25-ad4b-84626814a18d" targetNamespace="http://schemas.microsoft.com/office/2006/metadata/properties" ma:root="true" ma:fieldsID="4bcf9b8f6f85f90451be37a25cf20a3b" ns2:_="" ns3:_="">
     <xsd:import namespace="06cfe00f-839a-4df9-b5c7-4ebac7d0c360"/>
@@ -2498,11 +2823,13 @@
 </ct:contentTypeSchema>
 </file>
 
-<file path=customXml/item2.xml><?xml version="1.0" encoding="utf-8"?>
-<b:Sources xmlns:b="http://schemas.openxmlformats.org/officeDocument/2006/bibliography" xmlns="http://schemas.openxmlformats.org/officeDocument/2006/bibliography" SelectedStyle="/APASixthEditionOfficeOnline.xsl" StyleName="APA" Version="6"/>
+<file path=customXml/item3.xml><?xml version="1.0" encoding="utf-8"?>
+<p:properties xmlns:p="http://schemas.microsoft.com/office/2006/metadata/properties" xmlns:xsi="http://www.w3.org/2001/XMLSchema-instance" xmlns:pc="http://schemas.microsoft.com/office/infopath/2007/PartnerControls">
+  <documentManagement/>
+</p:properties>
 </file>
 
-<file path=customXml/item3.xml><?xml version="1.0" encoding="utf-8"?>
+<file path=customXml/item4.xml><?xml version="1.0" encoding="utf-8"?>
 <?mso-contentType ?>
 <FormTemplates xmlns="http://schemas.microsoft.com/sharepoint/v3/contenttype/forms">
   <Display>DocumentLibraryForm</Display>
@@ -2511,13 +2838,15 @@
 </FormTemplates>
 </file>
 
-<file path=customXml/item4.xml><?xml version="1.0" encoding="utf-8"?>
-<p:properties xmlns:p="http://schemas.microsoft.com/office/2006/metadata/properties" xmlns:xsi="http://www.w3.org/2001/XMLSchema-instance" xmlns:pc="http://schemas.microsoft.com/office/infopath/2007/PartnerControls">
-  <documentManagement/>
-</p:properties>
+<file path=customXml/itemProps1.xml><?xml version="1.0" encoding="utf-8"?>
+<ds:datastoreItem xmlns:ds="http://schemas.openxmlformats.org/officeDocument/2006/customXml" ds:itemID="{D2D1A274-1D85-4EA1-8958-544E5ABB282F}">
+  <ds:schemaRefs>
+    <ds:schemaRef ds:uri="http://schemas.openxmlformats.org/officeDocument/2006/bibliography"/>
+  </ds:schemaRefs>
+</ds:datastoreItem>
 </file>
 
-<file path=customXml/itemProps1.xml><?xml version="1.0" encoding="utf-8"?>
+<file path=customXml/itemProps2.xml><?xml version="1.0" encoding="utf-8"?>
 <ds:datastoreItem xmlns:ds="http://schemas.openxmlformats.org/officeDocument/2006/customXml" ds:itemID="{B39EBF25-8A0C-416C-AF3C-E7F21502F055}">
   <ds:schemaRefs>
     <ds:schemaRef ds:uri="http://schemas.microsoft.com/office/2006/metadata/contentType"/>
@@ -2536,27 +2865,19 @@
 </ds:datastoreItem>
 </file>
 
-<file path=customXml/itemProps2.xml><?xml version="1.0" encoding="utf-8"?>
-<ds:datastoreItem xmlns:ds="http://schemas.openxmlformats.org/officeDocument/2006/customXml" ds:itemID="{D2D1A274-1D85-4EA1-8958-544E5ABB282F}">
-  <ds:schemaRefs>
-    <ds:schemaRef ds:uri="http://schemas.openxmlformats.org/officeDocument/2006/bibliography"/>
-  </ds:schemaRefs>
-</ds:datastoreItem>
-</file>
-
 <file path=customXml/itemProps3.xml><?xml version="1.0" encoding="utf-8"?>
-<ds:datastoreItem xmlns:ds="http://schemas.openxmlformats.org/officeDocument/2006/customXml" ds:itemID="{911EB586-1BB4-44AF-BEEC-CDB00643B264}">
-  <ds:schemaRefs>
-    <ds:schemaRef ds:uri="http://schemas.microsoft.com/sharepoint/v3/contenttype/forms"/>
-  </ds:schemaRefs>
-</ds:datastoreItem>
-</file>
-
-<file path=customXml/itemProps4.xml><?xml version="1.0" encoding="utf-8"?>
 <ds:datastoreItem xmlns:ds="http://schemas.openxmlformats.org/officeDocument/2006/customXml" ds:itemID="{3C0E1764-67EC-415F-B339-C96E5000762D}">
   <ds:schemaRefs>
     <ds:schemaRef ds:uri="http://schemas.microsoft.com/office/2006/metadata/properties"/>
     <ds:schemaRef ds:uri="http://schemas.microsoft.com/office/infopath/2007/PartnerControls"/>
   </ds:schemaRefs>
 </ds:datastoreItem>
+</file>
+
+<file path=customXml/itemProps4.xml><?xml version="1.0" encoding="utf-8"?>
+<ds:datastoreItem xmlns:ds="http://schemas.openxmlformats.org/officeDocument/2006/customXml" ds:itemID="{911EB586-1BB4-44AF-BEEC-CDB00643B264}">
+  <ds:schemaRefs>
+    <ds:schemaRef ds:uri="http://schemas.microsoft.com/sharepoint/v3/contenttype/forms"/>
+  </ds:schemaRefs>
+</ds:datastoreItem>
 </file>
</xml_diff>